<commit_message>
Added to the high level use cases
</commit_message>
<xml_diff>
--- a/HIGH LEVEL USE CASES-POS PHARMACY SYSTEM.docx
+++ b/HIGH LEVEL USE CASES-POS PHARMACY SYSTEM.docx
@@ -1,6 +1,6 @@
 
 <file path=word/document.xml><?xml version="1.0" encoding="utf-8"?>
-<w:document xmlns:wpc="http://schemas.microsoft.com/office/word/2010/wordprocessingCanvas" xmlns:cx="http://schemas.microsoft.com/office/drawing/2014/chartex" xmlns:cx1="http://schemas.microsoft.com/office/drawing/2015/9/8/chartex" xmlns:cx2="http://schemas.microsoft.com/office/drawing/2015/10/21/chartex" xmlns:cx3="http://schemas.microsoft.com/office/drawing/2016/5/9/chartex" xmlns:cx4="http://schemas.microsoft.com/office/drawing/2016/5/10/chartex" xmlns:cx5="http://schemas.microsoft.com/office/drawing/2016/5/11/chartex" xmlns:cx6="http://schemas.microsoft.com/office/drawing/2016/5/12/chartex" xmlns:cx7="http://schemas.microsoft.com/office/drawing/2016/5/13/chartex" xmlns:cx8="http://schemas.microsoft.com/office/drawing/2016/5/14/chartex" xmlns:mc="http://schemas.openxmlformats.org/markup-compatibility/2006" xmlns:aink="http://schemas.microsoft.com/office/drawing/2016/ink" xmlns:am3d="http://schemas.microsoft.com/office/drawing/2017/model3d" xmlns:o="urn:schemas-microsoft-com:office:office" xmlns:oel="http://schemas.microsoft.com/office/2019/extlst" xmlns:r="http://schemas.openxmlformats.org/officeDocument/2006/relationships" xmlns:m="http://schemas.openxmlformats.org/officeDocument/2006/math" xmlns:v="urn:schemas-microsoft-com:vml" xmlns:wp14="http://schemas.microsoft.com/office/word/2010/wordprocessingDrawing" xmlns:wp="http://schemas.openxmlformats.org/drawingml/2006/wordprocessingDrawing" xmlns:w10="urn:schemas-microsoft-com:office:word" xmlns:w="http://schemas.openxmlformats.org/wordprocessingml/2006/main" xmlns:w14="http://schemas.microsoft.com/office/word/2010/wordml" xmlns:w15="http://schemas.microsoft.com/office/word/2012/wordml" xmlns:w16cex="http://schemas.microsoft.com/office/word/2018/wordml/cex" xmlns:w16cid="http://schemas.microsoft.com/office/word/2016/wordml/cid" xmlns:w16="http://schemas.microsoft.com/office/word/2018/wordml" xmlns:w16du="http://schemas.microsoft.com/office/word/2023/wordml/word16du" xmlns:w16sdtdh="http://schemas.microsoft.com/office/word/2020/wordml/sdtdatahash" xmlns:w16sdtfl="http://schemas.microsoft.com/office/word/2024/wordml/sdtformatlock" xmlns:w16se="http://schemas.microsoft.com/office/word/2015/wordml/symex" xmlns:wpg="http://schemas.microsoft.com/office/word/2010/wordprocessingGroup" xmlns:wpi="http://schemas.microsoft.com/office/word/2010/wordprocessingInk" xmlns:wne="http://schemas.microsoft.com/office/word/2006/wordml" xmlns:wps="http://schemas.microsoft.com/office/word/2010/wordprocessingShape" mc:Ignorable="w14 w15 w16se w16cid w16 w16cex w16sdtdh w16sdtfl w16du wp14">
+<w:document xmlns:wpc="http://schemas.microsoft.com/office/word/2010/wordprocessingCanvas" xmlns:cx="http://schemas.microsoft.com/office/drawing/2014/chartex" xmlns:cx1="http://schemas.microsoft.com/office/drawing/2015/9/8/chartex" xmlns:cx2="http://schemas.microsoft.com/office/drawing/2015/10/21/chartex" xmlns:cx3="http://schemas.microsoft.com/office/drawing/2016/5/9/chartex" xmlns:cx4="http://schemas.microsoft.com/office/drawing/2016/5/10/chartex" xmlns:cx5="http://schemas.microsoft.com/office/drawing/2016/5/11/chartex" xmlns:cx6="http://schemas.microsoft.com/office/drawing/2016/5/12/chartex" xmlns:cx7="http://schemas.microsoft.com/office/drawing/2016/5/13/chartex" xmlns:cx8="http://schemas.microsoft.com/office/drawing/2016/5/14/chartex" xmlns:mc="http://schemas.openxmlformats.org/markup-compatibility/2006" xmlns:aink="http://schemas.microsoft.com/office/drawing/2016/ink" xmlns:am3d="http://schemas.microsoft.com/office/drawing/2017/model3d" xmlns:o="urn:schemas-microsoft-com:office:office" xmlns:r="http://schemas.openxmlformats.org/officeDocument/2006/relationships" xmlns:m="http://schemas.openxmlformats.org/officeDocument/2006/math" xmlns:v="urn:schemas-microsoft-com:vml" xmlns:wp14="http://schemas.microsoft.com/office/word/2010/wordprocessingDrawing" xmlns:wp="http://schemas.openxmlformats.org/drawingml/2006/wordprocessingDrawing" xmlns:w10="urn:schemas-microsoft-com:office:word" xmlns:w="http://schemas.openxmlformats.org/wordprocessingml/2006/main" xmlns:w14="http://schemas.microsoft.com/office/word/2010/wordml" xmlns:w15="http://schemas.microsoft.com/office/word/2012/wordml" xmlns:w16cex="http://schemas.microsoft.com/office/word/2018/wordml/cex" xmlns:w16cid="http://schemas.microsoft.com/office/word/2016/wordml/cid" xmlns:w16="http://schemas.microsoft.com/office/word/2018/wordml" xmlns:w16sdtdh="http://schemas.microsoft.com/office/word/2020/wordml/sdtdatahash" xmlns:w16se="http://schemas.microsoft.com/office/word/2015/wordml/symex" xmlns:wpg="http://schemas.microsoft.com/office/word/2010/wordprocessingGroup" xmlns:wpi="http://schemas.microsoft.com/office/word/2010/wordprocessingInk" xmlns:wne="http://schemas.microsoft.com/office/word/2006/wordml" xmlns:wps="http://schemas.microsoft.com/office/word/2010/wordprocessingShape" mc:Ignorable="w14 w15 w16se w16cid w16 w16cex w16sdtdh wp14">
   <w:body>
     <w:p>
       <w:pPr>
@@ -639,6 +639,193 @@
         <w:br/>
         <w:t>Authenticates users before accessing the system.</w:t>
       </w:r>
+    </w:p>
+    <w:p>
+      <w:pPr>
+        <w:numPr>
+          <w:ilvl w:val="0"/>
+          <w:numId w:val="30"/>
+        </w:numPr>
+        <w:spacing w:before="100" w:beforeAutospacing="1" w:after="100" w:afterAutospacing="1" w:line="240" w:lineRule="auto"/>
+        <w:rPr>
+          <w:rFonts w:ascii="Times New Roman" w:eastAsia="Times New Roman" w:hAnsi="Times New Roman" w:cs="Times New Roman"/>
+          <w:kern w:val="0"/>
+          <w14:ligatures w14:val="none"/>
+        </w:rPr>
+      </w:pPr>
+      <w:r>
+        <w:rPr>
+          <w:rFonts w:ascii="Times New Roman" w:eastAsia="Times New Roman" w:hAnsi="Times New Roman" w:cs="Times New Roman"/>
+          <w:b/>
+          <w:bCs/>
+          <w:kern w:val="0"/>
+          <w:u w:val="single"/>
+          <w14:ligatures w14:val="none"/>
+        </w:rPr>
+        <w:t>Process Refund / Return</w:t>
+      </w:r>
+      <w:r>
+        <w:rPr>
+          <w:rFonts w:ascii="Times New Roman" w:eastAsia="Times New Roman" w:hAnsi="Times New Roman" w:cs="Times New Roman"/>
+          <w:kern w:val="0"/>
+          <w:u w:val="single"/>
+          <w14:ligatures w14:val="none"/>
+        </w:rPr>
+        <w:br/>
+      </w:r>
+      <w:r>
+        <w:rPr>
+          <w:rFonts w:ascii="Times New Roman" w:eastAsia="Times New Roman" w:hAnsi="Times New Roman" w:cs="Times New Roman"/>
+          <w:kern w:val="0"/>
+          <w14:ligatures w14:val="none"/>
+        </w:rPr>
+        <w:t>Primary Actor: Cashier</w:t>
+      </w:r>
+      <w:r>
+        <w:rPr>
+          <w:rFonts w:ascii="Times New Roman" w:eastAsia="Times New Roman" w:hAnsi="Times New Roman" w:cs="Times New Roman"/>
+          <w:kern w:val="0"/>
+          <w14:ligatures w14:val="none"/>
+        </w:rPr>
+        <w:br/>
+        <w:t>Other Actors: Customer</w:t>
+      </w:r>
+    </w:p>
+    <w:p>
+      <w:pPr>
+        <w:spacing w:before="100" w:beforeAutospacing="1" w:after="100" w:afterAutospacing="1" w:line="240" w:lineRule="auto"/>
+        <w:rPr>
+          <w:rFonts w:ascii="Times New Roman" w:eastAsia="Times New Roman" w:hAnsi="Times New Roman" w:cs="Times New Roman"/>
+          <w:kern w:val="0"/>
+          <w14:ligatures w14:val="none"/>
+        </w:rPr>
+      </w:pPr>
+      <w:r>
+        <w:rPr>
+          <w:rFonts w:ascii="Times New Roman" w:eastAsia="Times New Roman" w:hAnsi="Times New Roman" w:cs="Times New Roman"/>
+          <w:b/>
+          <w:bCs/>
+          <w:kern w:val="0"/>
+          <w14:ligatures w14:val="none"/>
+        </w:rPr>
+        <w:t>Description:</w:t>
+      </w:r>
+      <w:r>
+        <w:rPr>
+          <w:rFonts w:ascii="Times New Roman" w:eastAsia="Times New Roman" w:hAnsi="Times New Roman" w:cs="Times New Roman"/>
+          <w:kern w:val="0"/>
+          <w14:ligatures w14:val="none"/>
+        </w:rPr>
+        <w:br/>
+        <w:t>Allows the cashier to process returned products and issue a refund or store credit according to pharmacy return policies.</w:t>
+      </w:r>
+    </w:p>
+    <w:p>
+      <w:pPr>
+        <w:spacing w:after="0" w:line="240" w:lineRule="auto"/>
+        <w:rPr>
+          <w:rFonts w:ascii="Times New Roman" w:eastAsia="Times New Roman" w:hAnsi="Times New Roman" w:cs="Times New Roman"/>
+          <w:kern w:val="0"/>
+          <w14:ligatures w14:val="none"/>
+        </w:rPr>
+      </w:pPr>
+      <w:r>
+        <w:rPr>
+          <w:rFonts w:ascii="Times New Roman" w:eastAsia="Times New Roman" w:hAnsi="Times New Roman" w:cs="Times New Roman"/>
+          <w:kern w:val="0"/>
+          <w14:ligatures w14:val="none"/>
+        </w:rPr>
+        <w:pict w14:anchorId="5C127F29">
+          <v:rect id="_x0000_i1025" style="width:0;height:1.5pt" o:hralign="center" o:hrstd="t" o:hr="t" fillcolor="#a0a0a0" stroked="f"/>
+        </w:pict>
+      </w:r>
+    </w:p>
+    <w:p>
+      <w:pPr>
+        <w:numPr>
+          <w:ilvl w:val="0"/>
+          <w:numId w:val="31"/>
+        </w:numPr>
+        <w:spacing w:before="100" w:beforeAutospacing="1" w:after="100" w:afterAutospacing="1" w:line="240" w:lineRule="auto"/>
+        <w:rPr>
+          <w:rFonts w:ascii="Times New Roman" w:eastAsia="Times New Roman" w:hAnsi="Times New Roman" w:cs="Times New Roman"/>
+          <w:kern w:val="0"/>
+          <w14:ligatures w14:val="none"/>
+        </w:rPr>
+      </w:pPr>
+      <w:r>
+        <w:rPr>
+          <w:rFonts w:ascii="Times New Roman" w:eastAsia="Times New Roman" w:hAnsi="Times New Roman" w:cs="Times New Roman"/>
+          <w:b/>
+          <w:bCs/>
+          <w:kern w:val="0"/>
+          <w:u w:val="single"/>
+          <w14:ligatures w14:val="none"/>
+        </w:rPr>
+        <w:t>Manage Suppliers / Purchase Orders</w:t>
+      </w:r>
+      <w:r>
+        <w:rPr>
+          <w:rFonts w:ascii="Times New Roman" w:eastAsia="Times New Roman" w:hAnsi="Times New Roman" w:cs="Times New Roman"/>
+          <w:kern w:val="0"/>
+          <w14:ligatures w14:val="none"/>
+        </w:rPr>
+        <w:br/>
+        <w:t>Primary Actor: Admin / Pharmacist</w:t>
+      </w:r>
+      <w:r>
+        <w:rPr>
+          <w:rFonts w:ascii="Times New Roman" w:eastAsia="Times New Roman" w:hAnsi="Times New Roman" w:cs="Times New Roman"/>
+          <w:kern w:val="0"/>
+          <w14:ligatures w14:val="none"/>
+        </w:rPr>
+        <w:br/>
+        <w:t>Other Actors: Supplier</w:t>
+      </w:r>
+    </w:p>
+    <w:p>
+      <w:pPr>
+        <w:spacing w:before="100" w:beforeAutospacing="1" w:after="100" w:afterAutospacing="1" w:line="240" w:lineRule="auto"/>
+        <w:rPr>
+          <w:rFonts w:ascii="Times New Roman" w:eastAsia="Times New Roman" w:hAnsi="Times New Roman" w:cs="Times New Roman"/>
+          <w:kern w:val="0"/>
+          <w14:ligatures w14:val="none"/>
+        </w:rPr>
+      </w:pPr>
+      <w:r>
+        <w:rPr>
+          <w:rFonts w:ascii="Times New Roman" w:eastAsia="Times New Roman" w:hAnsi="Times New Roman" w:cs="Times New Roman"/>
+          <w:b/>
+          <w:bCs/>
+          <w:kern w:val="0"/>
+          <w14:ligatures w14:val="none"/>
+        </w:rPr>
+        <w:t>Description</w:t>
+      </w:r>
+      <w:r>
+        <w:rPr>
+          <w:rFonts w:ascii="Times New Roman" w:eastAsia="Times New Roman" w:hAnsi="Times New Roman" w:cs="Times New Roman"/>
+          <w:kern w:val="0"/>
+          <w14:ligatures w14:val="none"/>
+        </w:rPr>
+        <w:t>:</w:t>
+      </w:r>
+      <w:r>
+        <w:rPr>
+          <w:rFonts w:ascii="Times New Roman" w:eastAsia="Times New Roman" w:hAnsi="Times New Roman" w:cs="Times New Roman"/>
+          <w:kern w:val="0"/>
+          <w14:ligatures w14:val="none"/>
+        </w:rPr>
+        <w:br/>
+        <w:t>Enables authorized staff to create purchase orders, record deliveries, and manage supplier information to restock inventory.</w:t>
+      </w:r>
+    </w:p>
+    <w:p>
+      <w:pPr>
+        <w:rPr>
+          <w:rFonts w:ascii="Times New Roman" w:hAnsi="Times New Roman" w:cs="Times New Roman"/>
+        </w:rPr>
+      </w:pPr>
     </w:p>
     <w:p>
       <w:pPr>
@@ -658,8 +845,121 @@
 </file>
 
 <file path=word/numbering.xml><?xml version="1.0" encoding="utf-8"?>
-<w:numbering xmlns:wpc="http://schemas.microsoft.com/office/word/2010/wordprocessingCanvas" xmlns:cx="http://schemas.microsoft.com/office/drawing/2014/chartex" xmlns:cx1="http://schemas.microsoft.com/office/drawing/2015/9/8/chartex" xmlns:cx2="http://schemas.microsoft.com/office/drawing/2015/10/21/chartex" xmlns:cx3="http://schemas.microsoft.com/office/drawing/2016/5/9/chartex" xmlns:cx4="http://schemas.microsoft.com/office/drawing/2016/5/10/chartex" xmlns:cx5="http://schemas.microsoft.com/office/drawing/2016/5/11/chartex" xmlns:cx6="http://schemas.microsoft.com/office/drawing/2016/5/12/chartex" xmlns:cx7="http://schemas.microsoft.com/office/drawing/2016/5/13/chartex" xmlns:cx8="http://schemas.microsoft.com/office/drawing/2016/5/14/chartex" xmlns:mc="http://schemas.openxmlformats.org/markup-compatibility/2006" xmlns:aink="http://schemas.microsoft.com/office/drawing/2016/ink" xmlns:am3d="http://schemas.microsoft.com/office/drawing/2017/model3d" xmlns:o="urn:schemas-microsoft-com:office:office" xmlns:oel="http://schemas.microsoft.com/office/2019/extlst" xmlns:r="http://schemas.openxmlformats.org/officeDocument/2006/relationships" xmlns:m="http://schemas.openxmlformats.org/officeDocument/2006/math" xmlns:v="urn:schemas-microsoft-com:vml" xmlns:wp14="http://schemas.microsoft.com/office/word/2010/wordprocessingDrawing" xmlns:wp="http://schemas.openxmlformats.org/drawingml/2006/wordprocessingDrawing" xmlns:w10="urn:schemas-microsoft-com:office:word" xmlns:w="http://schemas.openxmlformats.org/wordprocessingml/2006/main" xmlns:w14="http://schemas.microsoft.com/office/word/2010/wordml" xmlns:w15="http://schemas.microsoft.com/office/word/2012/wordml" xmlns:w16cex="http://schemas.microsoft.com/office/word/2018/wordml/cex" xmlns:w16cid="http://schemas.microsoft.com/office/word/2016/wordml/cid" xmlns:w16="http://schemas.microsoft.com/office/word/2018/wordml" xmlns:w16du="http://schemas.microsoft.com/office/word/2023/wordml/word16du" xmlns:w16sdtdh="http://schemas.microsoft.com/office/word/2020/wordml/sdtdatahash" xmlns:w16sdtfl="http://schemas.microsoft.com/office/word/2024/wordml/sdtformatlock" xmlns:w16se="http://schemas.microsoft.com/office/word/2015/wordml/symex" xmlns:wpg="http://schemas.microsoft.com/office/word/2010/wordprocessingGroup" xmlns:wpi="http://schemas.microsoft.com/office/word/2010/wordprocessingInk" xmlns:wne="http://schemas.microsoft.com/office/word/2006/wordml" xmlns:wps="http://schemas.microsoft.com/office/word/2010/wordprocessingShape" mc:Ignorable="w14 w15 w16se w16cid w16 w16cex w16sdtdh w16sdtfl w16du wp14">
+<w:numbering xmlns:wpc="http://schemas.microsoft.com/office/word/2010/wordprocessingCanvas" xmlns:cx="http://schemas.microsoft.com/office/drawing/2014/chartex" xmlns:cx1="http://schemas.microsoft.com/office/drawing/2015/9/8/chartex" xmlns:cx2="http://schemas.microsoft.com/office/drawing/2015/10/21/chartex" xmlns:cx3="http://schemas.microsoft.com/office/drawing/2016/5/9/chartex" xmlns:cx4="http://schemas.microsoft.com/office/drawing/2016/5/10/chartex" xmlns:cx5="http://schemas.microsoft.com/office/drawing/2016/5/11/chartex" xmlns:cx6="http://schemas.microsoft.com/office/drawing/2016/5/12/chartex" xmlns:cx7="http://schemas.microsoft.com/office/drawing/2016/5/13/chartex" xmlns:cx8="http://schemas.microsoft.com/office/drawing/2016/5/14/chartex" xmlns:mc="http://schemas.openxmlformats.org/markup-compatibility/2006" xmlns:aink="http://schemas.microsoft.com/office/drawing/2016/ink" xmlns:am3d="http://schemas.microsoft.com/office/drawing/2017/model3d" xmlns:o="urn:schemas-microsoft-com:office:office" xmlns:r="http://schemas.openxmlformats.org/officeDocument/2006/relationships" xmlns:m="http://schemas.openxmlformats.org/officeDocument/2006/math" xmlns:v="urn:schemas-microsoft-com:vml" xmlns:wp14="http://schemas.microsoft.com/office/word/2010/wordprocessingDrawing" xmlns:wp="http://schemas.openxmlformats.org/drawingml/2006/wordprocessingDrawing" xmlns:w10="urn:schemas-microsoft-com:office:word" xmlns:w="http://schemas.openxmlformats.org/wordprocessingml/2006/main" xmlns:w14="http://schemas.microsoft.com/office/word/2010/wordml" xmlns:w15="http://schemas.microsoft.com/office/word/2012/wordml" xmlns:w16cex="http://schemas.microsoft.com/office/word/2018/wordml/cex" xmlns:w16cid="http://schemas.microsoft.com/office/word/2016/wordml/cid" xmlns:w16="http://schemas.microsoft.com/office/word/2018/wordml" xmlns:w16sdtdh="http://schemas.microsoft.com/office/word/2020/wordml/sdtdatahash" xmlns:w16se="http://schemas.microsoft.com/office/word/2015/wordml/symex" xmlns:wpg="http://schemas.microsoft.com/office/word/2010/wordprocessingGroup" xmlns:wpi="http://schemas.microsoft.com/office/word/2010/wordprocessingInk" xmlns:wne="http://schemas.microsoft.com/office/word/2006/wordml" xmlns:wps="http://schemas.microsoft.com/office/word/2010/wordprocessingShape" mc:Ignorable="w14 w15 w16se w16cid w16 w16cex w16sdtdh wp14">
   <w:abstractNum w:abstractNumId="0" w15:restartNumberingAfterBreak="0">
+    <w:nsid w:val="01942A26"/>
+    <w:multiLevelType w:val="multilevel"/>
+    <w:tmpl w:val="6660CB5E"/>
+    <w:lvl w:ilvl="0">
+      <w:start w:val="9"/>
+      <w:numFmt w:val="decimal"/>
+      <w:lvlText w:val="%1."/>
+      <w:lvlJc w:val="left"/>
+      <w:pPr>
+        <w:tabs>
+          <w:tab w:val="num" w:pos="720"/>
+        </w:tabs>
+        <w:ind w:left="720" w:hanging="360"/>
+      </w:pPr>
+    </w:lvl>
+    <w:lvl w:ilvl="1" w:tentative="1">
+      <w:start w:val="1"/>
+      <w:numFmt w:val="decimal"/>
+      <w:lvlText w:val="%2."/>
+      <w:lvlJc w:val="left"/>
+      <w:pPr>
+        <w:tabs>
+          <w:tab w:val="num" w:pos="1440"/>
+        </w:tabs>
+        <w:ind w:left="1440" w:hanging="360"/>
+      </w:pPr>
+    </w:lvl>
+    <w:lvl w:ilvl="2" w:tentative="1">
+      <w:start w:val="1"/>
+      <w:numFmt w:val="decimal"/>
+      <w:lvlText w:val="%3."/>
+      <w:lvlJc w:val="left"/>
+      <w:pPr>
+        <w:tabs>
+          <w:tab w:val="num" w:pos="2160"/>
+        </w:tabs>
+        <w:ind w:left="2160" w:hanging="360"/>
+      </w:pPr>
+    </w:lvl>
+    <w:lvl w:ilvl="3" w:tentative="1">
+      <w:start w:val="1"/>
+      <w:numFmt w:val="decimal"/>
+      <w:lvlText w:val="%4."/>
+      <w:lvlJc w:val="left"/>
+      <w:pPr>
+        <w:tabs>
+          <w:tab w:val="num" w:pos="2880"/>
+        </w:tabs>
+        <w:ind w:left="2880" w:hanging="360"/>
+      </w:pPr>
+    </w:lvl>
+    <w:lvl w:ilvl="4" w:tentative="1">
+      <w:start w:val="1"/>
+      <w:numFmt w:val="decimal"/>
+      <w:lvlText w:val="%5."/>
+      <w:lvlJc w:val="left"/>
+      <w:pPr>
+        <w:tabs>
+          <w:tab w:val="num" w:pos="3600"/>
+        </w:tabs>
+        <w:ind w:left="3600" w:hanging="360"/>
+      </w:pPr>
+    </w:lvl>
+    <w:lvl w:ilvl="5" w:tentative="1">
+      <w:start w:val="1"/>
+      <w:numFmt w:val="decimal"/>
+      <w:lvlText w:val="%6."/>
+      <w:lvlJc w:val="left"/>
+      <w:pPr>
+        <w:tabs>
+          <w:tab w:val="num" w:pos="4320"/>
+        </w:tabs>
+        <w:ind w:left="4320" w:hanging="360"/>
+      </w:pPr>
+    </w:lvl>
+    <w:lvl w:ilvl="6" w:tentative="1">
+      <w:start w:val="1"/>
+      <w:numFmt w:val="decimal"/>
+      <w:lvlText w:val="%7."/>
+      <w:lvlJc w:val="left"/>
+      <w:pPr>
+        <w:tabs>
+          <w:tab w:val="num" w:pos="5040"/>
+        </w:tabs>
+        <w:ind w:left="5040" w:hanging="360"/>
+      </w:pPr>
+    </w:lvl>
+    <w:lvl w:ilvl="7" w:tentative="1">
+      <w:start w:val="1"/>
+      <w:numFmt w:val="decimal"/>
+      <w:lvlText w:val="%8."/>
+      <w:lvlJc w:val="left"/>
+      <w:pPr>
+        <w:tabs>
+          <w:tab w:val="num" w:pos="5760"/>
+        </w:tabs>
+        <w:ind w:left="5760" w:hanging="360"/>
+      </w:pPr>
+    </w:lvl>
+    <w:lvl w:ilvl="8" w:tentative="1">
+      <w:start w:val="1"/>
+      <w:numFmt w:val="decimal"/>
+      <w:lvlText w:val="%9."/>
+      <w:lvlJc w:val="left"/>
+      <w:pPr>
+        <w:tabs>
+          <w:tab w:val="num" w:pos="6480"/>
+        </w:tabs>
+        <w:ind w:left="6480" w:hanging="360"/>
+      </w:pPr>
+    </w:lvl>
+  </w:abstractNum>
+  <w:abstractNum w:abstractNumId="1" w15:restartNumberingAfterBreak="0">
     <w:nsid w:val="0ECA157F"/>
     <w:multiLevelType w:val="multilevel"/>
     <w:tmpl w:val="9BCED218"/>
@@ -808,7 +1108,7 @@
       </w:rPr>
     </w:lvl>
   </w:abstractNum>
-  <w:abstractNum w:abstractNumId="1" w15:restartNumberingAfterBreak="0">
+  <w:abstractNum w:abstractNumId="2" w15:restartNumberingAfterBreak="0">
     <w:nsid w:val="165E3723"/>
     <w:multiLevelType w:val="multilevel"/>
     <w:tmpl w:val="E5AEC9E2"/>
@@ -957,7 +1257,120 @@
       </w:rPr>
     </w:lvl>
   </w:abstractNum>
-  <w:abstractNum w:abstractNumId="2" w15:restartNumberingAfterBreak="0">
+  <w:abstractNum w:abstractNumId="3" w15:restartNumberingAfterBreak="0">
+    <w:nsid w:val="1B444375"/>
+    <w:multiLevelType w:val="multilevel"/>
+    <w:tmpl w:val="5AD62634"/>
+    <w:lvl w:ilvl="0">
+      <w:start w:val="8"/>
+      <w:numFmt w:val="decimal"/>
+      <w:lvlText w:val="%1."/>
+      <w:lvlJc w:val="left"/>
+      <w:pPr>
+        <w:tabs>
+          <w:tab w:val="num" w:pos="720"/>
+        </w:tabs>
+        <w:ind w:left="720" w:hanging="360"/>
+      </w:pPr>
+    </w:lvl>
+    <w:lvl w:ilvl="1" w:tentative="1">
+      <w:start w:val="1"/>
+      <w:numFmt w:val="decimal"/>
+      <w:lvlText w:val="%2."/>
+      <w:lvlJc w:val="left"/>
+      <w:pPr>
+        <w:tabs>
+          <w:tab w:val="num" w:pos="1440"/>
+        </w:tabs>
+        <w:ind w:left="1440" w:hanging="360"/>
+      </w:pPr>
+    </w:lvl>
+    <w:lvl w:ilvl="2" w:tentative="1">
+      <w:start w:val="1"/>
+      <w:numFmt w:val="decimal"/>
+      <w:lvlText w:val="%3."/>
+      <w:lvlJc w:val="left"/>
+      <w:pPr>
+        <w:tabs>
+          <w:tab w:val="num" w:pos="2160"/>
+        </w:tabs>
+        <w:ind w:left="2160" w:hanging="360"/>
+      </w:pPr>
+    </w:lvl>
+    <w:lvl w:ilvl="3" w:tentative="1">
+      <w:start w:val="1"/>
+      <w:numFmt w:val="decimal"/>
+      <w:lvlText w:val="%4."/>
+      <w:lvlJc w:val="left"/>
+      <w:pPr>
+        <w:tabs>
+          <w:tab w:val="num" w:pos="2880"/>
+        </w:tabs>
+        <w:ind w:left="2880" w:hanging="360"/>
+      </w:pPr>
+    </w:lvl>
+    <w:lvl w:ilvl="4" w:tentative="1">
+      <w:start w:val="1"/>
+      <w:numFmt w:val="decimal"/>
+      <w:lvlText w:val="%5."/>
+      <w:lvlJc w:val="left"/>
+      <w:pPr>
+        <w:tabs>
+          <w:tab w:val="num" w:pos="3600"/>
+        </w:tabs>
+        <w:ind w:left="3600" w:hanging="360"/>
+      </w:pPr>
+    </w:lvl>
+    <w:lvl w:ilvl="5" w:tentative="1">
+      <w:start w:val="1"/>
+      <w:numFmt w:val="decimal"/>
+      <w:lvlText w:val="%6."/>
+      <w:lvlJc w:val="left"/>
+      <w:pPr>
+        <w:tabs>
+          <w:tab w:val="num" w:pos="4320"/>
+        </w:tabs>
+        <w:ind w:left="4320" w:hanging="360"/>
+      </w:pPr>
+    </w:lvl>
+    <w:lvl w:ilvl="6" w:tentative="1">
+      <w:start w:val="1"/>
+      <w:numFmt w:val="decimal"/>
+      <w:lvlText w:val="%7."/>
+      <w:lvlJc w:val="left"/>
+      <w:pPr>
+        <w:tabs>
+          <w:tab w:val="num" w:pos="5040"/>
+        </w:tabs>
+        <w:ind w:left="5040" w:hanging="360"/>
+      </w:pPr>
+    </w:lvl>
+    <w:lvl w:ilvl="7" w:tentative="1">
+      <w:start w:val="1"/>
+      <w:numFmt w:val="decimal"/>
+      <w:lvlText w:val="%8."/>
+      <w:lvlJc w:val="left"/>
+      <w:pPr>
+        <w:tabs>
+          <w:tab w:val="num" w:pos="5760"/>
+        </w:tabs>
+        <w:ind w:left="5760" w:hanging="360"/>
+      </w:pPr>
+    </w:lvl>
+    <w:lvl w:ilvl="8" w:tentative="1">
+      <w:start w:val="1"/>
+      <w:numFmt w:val="decimal"/>
+      <w:lvlText w:val="%9."/>
+      <w:lvlJc w:val="left"/>
+      <w:pPr>
+        <w:tabs>
+          <w:tab w:val="num" w:pos="6480"/>
+        </w:tabs>
+        <w:ind w:left="6480" w:hanging="360"/>
+      </w:pPr>
+    </w:lvl>
+  </w:abstractNum>
+  <w:abstractNum w:abstractNumId="4" w15:restartNumberingAfterBreak="0">
     <w:nsid w:val="213A59B0"/>
     <w:multiLevelType w:val="multilevel"/>
     <w:tmpl w:val="16785624"/>
@@ -1106,7 +1519,7 @@
       </w:rPr>
     </w:lvl>
   </w:abstractNum>
-  <w:abstractNum w:abstractNumId="3" w15:restartNumberingAfterBreak="0">
+  <w:abstractNum w:abstractNumId="5" w15:restartNumberingAfterBreak="0">
     <w:nsid w:val="2CC77FCA"/>
     <w:multiLevelType w:val="multilevel"/>
     <w:tmpl w:val="88B40A6A"/>
@@ -1255,7 +1668,7 @@
       </w:rPr>
     </w:lvl>
   </w:abstractNum>
-  <w:abstractNum w:abstractNumId="4" w15:restartNumberingAfterBreak="0">
+  <w:abstractNum w:abstractNumId="6" w15:restartNumberingAfterBreak="0">
     <w:nsid w:val="2D222933"/>
     <w:multiLevelType w:val="multilevel"/>
     <w:tmpl w:val="A3A0B706"/>
@@ -1404,7 +1817,7 @@
       </w:rPr>
     </w:lvl>
   </w:abstractNum>
-  <w:abstractNum w:abstractNumId="5" w15:restartNumberingAfterBreak="0">
+  <w:abstractNum w:abstractNumId="7" w15:restartNumberingAfterBreak="0">
     <w:nsid w:val="2E94270C"/>
     <w:multiLevelType w:val="multilevel"/>
     <w:tmpl w:val="68225594"/>
@@ -1553,7 +1966,7 @@
       </w:rPr>
     </w:lvl>
   </w:abstractNum>
-  <w:abstractNum w:abstractNumId="6" w15:restartNumberingAfterBreak="0">
+  <w:abstractNum w:abstractNumId="8" w15:restartNumberingAfterBreak="0">
     <w:nsid w:val="337C6264"/>
     <w:multiLevelType w:val="multilevel"/>
     <w:tmpl w:val="C26AFC76"/>
@@ -1702,7 +2115,7 @@
       </w:rPr>
     </w:lvl>
   </w:abstractNum>
-  <w:abstractNum w:abstractNumId="7" w15:restartNumberingAfterBreak="0">
+  <w:abstractNum w:abstractNumId="9" w15:restartNumberingAfterBreak="0">
     <w:nsid w:val="3B183C50"/>
     <w:multiLevelType w:val="multilevel"/>
     <w:tmpl w:val="1466D5A2"/>
@@ -1851,7 +2264,7 @@
       </w:rPr>
     </w:lvl>
   </w:abstractNum>
-  <w:abstractNum w:abstractNumId="8" w15:restartNumberingAfterBreak="0">
+  <w:abstractNum w:abstractNumId="10" w15:restartNumberingAfterBreak="0">
     <w:nsid w:val="3B4A41CD"/>
     <w:multiLevelType w:val="multilevel"/>
     <w:tmpl w:val="540CE672"/>
@@ -1964,7 +2377,7 @@
       </w:pPr>
     </w:lvl>
   </w:abstractNum>
-  <w:abstractNum w:abstractNumId="9" w15:restartNumberingAfterBreak="0">
+  <w:abstractNum w:abstractNumId="11" w15:restartNumberingAfterBreak="0">
     <w:nsid w:val="407E60C5"/>
     <w:multiLevelType w:val="multilevel"/>
     <w:tmpl w:val="4CC21FA4"/>
@@ -2113,7 +2526,7 @@
       </w:rPr>
     </w:lvl>
   </w:abstractNum>
-  <w:abstractNum w:abstractNumId="10" w15:restartNumberingAfterBreak="0">
+  <w:abstractNum w:abstractNumId="12" w15:restartNumberingAfterBreak="0">
     <w:nsid w:val="4195316A"/>
     <w:multiLevelType w:val="multilevel"/>
     <w:tmpl w:val="FE3AC1AE"/>
@@ -2262,7 +2675,7 @@
       </w:rPr>
     </w:lvl>
   </w:abstractNum>
-  <w:abstractNum w:abstractNumId="11" w15:restartNumberingAfterBreak="0">
+  <w:abstractNum w:abstractNumId="13" w15:restartNumberingAfterBreak="0">
     <w:nsid w:val="4CB62FE6"/>
     <w:multiLevelType w:val="multilevel"/>
     <w:tmpl w:val="72081C22"/>
@@ -2375,7 +2788,7 @@
       </w:pPr>
     </w:lvl>
   </w:abstractNum>
-  <w:abstractNum w:abstractNumId="12" w15:restartNumberingAfterBreak="0">
+  <w:abstractNum w:abstractNumId="14" w15:restartNumberingAfterBreak="0">
     <w:nsid w:val="4D2B35F5"/>
     <w:multiLevelType w:val="multilevel"/>
     <w:tmpl w:val="6D7212EE"/>
@@ -2488,7 +2901,7 @@
       </w:pPr>
     </w:lvl>
   </w:abstractNum>
-  <w:abstractNum w:abstractNumId="13" w15:restartNumberingAfterBreak="0">
+  <w:abstractNum w:abstractNumId="15" w15:restartNumberingAfterBreak="0">
     <w:nsid w:val="4FC320F8"/>
     <w:multiLevelType w:val="multilevel"/>
     <w:tmpl w:val="E38AABCA"/>
@@ -2601,7 +3014,7 @@
       </w:pPr>
     </w:lvl>
   </w:abstractNum>
-  <w:abstractNum w:abstractNumId="14" w15:restartNumberingAfterBreak="0">
+  <w:abstractNum w:abstractNumId="16" w15:restartNumberingAfterBreak="0">
     <w:nsid w:val="52901D62"/>
     <w:multiLevelType w:val="multilevel"/>
     <w:tmpl w:val="04CAF7B0"/>
@@ -2750,7 +3163,7 @@
       </w:rPr>
     </w:lvl>
   </w:abstractNum>
-  <w:abstractNum w:abstractNumId="15" w15:restartNumberingAfterBreak="0">
+  <w:abstractNum w:abstractNumId="17" w15:restartNumberingAfterBreak="0">
     <w:nsid w:val="54614A74"/>
     <w:multiLevelType w:val="hybridMultilevel"/>
     <w:tmpl w:val="938ABC1E"/>
@@ -2839,7 +3252,7 @@
       </w:pPr>
     </w:lvl>
   </w:abstractNum>
-  <w:abstractNum w:abstractNumId="16" w15:restartNumberingAfterBreak="0">
+  <w:abstractNum w:abstractNumId="18" w15:restartNumberingAfterBreak="0">
     <w:nsid w:val="56D7394A"/>
     <w:multiLevelType w:val="multilevel"/>
     <w:tmpl w:val="F76A5DDE"/>
@@ -2988,7 +3401,7 @@
       </w:rPr>
     </w:lvl>
   </w:abstractNum>
-  <w:abstractNum w:abstractNumId="17" w15:restartNumberingAfterBreak="0">
+  <w:abstractNum w:abstractNumId="19" w15:restartNumberingAfterBreak="0">
     <w:nsid w:val="5CBE2F28"/>
     <w:multiLevelType w:val="multilevel"/>
     <w:tmpl w:val="BD98275C"/>
@@ -3101,7 +3514,7 @@
       </w:pPr>
     </w:lvl>
   </w:abstractNum>
-  <w:abstractNum w:abstractNumId="18" w15:restartNumberingAfterBreak="0">
+  <w:abstractNum w:abstractNumId="20" w15:restartNumberingAfterBreak="0">
     <w:nsid w:val="5E0A7541"/>
     <w:multiLevelType w:val="multilevel"/>
     <w:tmpl w:val="38B870E4"/>
@@ -3250,7 +3663,7 @@
       </w:rPr>
     </w:lvl>
   </w:abstractNum>
-  <w:abstractNum w:abstractNumId="19" w15:restartNumberingAfterBreak="0">
+  <w:abstractNum w:abstractNumId="21" w15:restartNumberingAfterBreak="0">
     <w:nsid w:val="5ED55497"/>
     <w:multiLevelType w:val="multilevel"/>
     <w:tmpl w:val="D884F55C"/>
@@ -3399,7 +3812,7 @@
       </w:rPr>
     </w:lvl>
   </w:abstractNum>
-  <w:abstractNum w:abstractNumId="20" w15:restartNumberingAfterBreak="0">
+  <w:abstractNum w:abstractNumId="22" w15:restartNumberingAfterBreak="0">
     <w:nsid w:val="612C1154"/>
     <w:multiLevelType w:val="multilevel"/>
     <w:tmpl w:val="06CE89B4"/>
@@ -3512,7 +3925,7 @@
       </w:pPr>
     </w:lvl>
   </w:abstractNum>
-  <w:abstractNum w:abstractNumId="21" w15:restartNumberingAfterBreak="0">
+  <w:abstractNum w:abstractNumId="23" w15:restartNumberingAfterBreak="0">
     <w:nsid w:val="61596E94"/>
     <w:multiLevelType w:val="multilevel"/>
     <w:tmpl w:val="FC90B656"/>
@@ -3625,7 +4038,7 @@
       </w:pPr>
     </w:lvl>
   </w:abstractNum>
-  <w:abstractNum w:abstractNumId="22" w15:restartNumberingAfterBreak="0">
+  <w:abstractNum w:abstractNumId="24" w15:restartNumberingAfterBreak="0">
     <w:nsid w:val="65B6462F"/>
     <w:multiLevelType w:val="multilevel"/>
     <w:tmpl w:val="68420DC0"/>
@@ -3774,7 +4187,7 @@
       </w:rPr>
     </w:lvl>
   </w:abstractNum>
-  <w:abstractNum w:abstractNumId="23" w15:restartNumberingAfterBreak="0">
+  <w:abstractNum w:abstractNumId="25" w15:restartNumberingAfterBreak="0">
     <w:nsid w:val="666C13E8"/>
     <w:multiLevelType w:val="multilevel"/>
     <w:tmpl w:val="CB6A213C"/>
@@ -3923,7 +4336,7 @@
       </w:rPr>
     </w:lvl>
   </w:abstractNum>
-  <w:abstractNum w:abstractNumId="24" w15:restartNumberingAfterBreak="0">
+  <w:abstractNum w:abstractNumId="26" w15:restartNumberingAfterBreak="0">
     <w:nsid w:val="67103090"/>
     <w:multiLevelType w:val="multilevel"/>
     <w:tmpl w:val="5F00ED6E"/>
@@ -4072,7 +4485,7 @@
       </w:rPr>
     </w:lvl>
   </w:abstractNum>
-  <w:abstractNum w:abstractNumId="25" w15:restartNumberingAfterBreak="0">
+  <w:abstractNum w:abstractNumId="27" w15:restartNumberingAfterBreak="0">
     <w:nsid w:val="6A882D9C"/>
     <w:multiLevelType w:val="multilevel"/>
     <w:tmpl w:val="088C2154"/>
@@ -4185,7 +4598,7 @@
       </w:pPr>
     </w:lvl>
   </w:abstractNum>
-  <w:abstractNum w:abstractNumId="26" w15:restartNumberingAfterBreak="0">
+  <w:abstractNum w:abstractNumId="28" w15:restartNumberingAfterBreak="0">
     <w:nsid w:val="6DD717BD"/>
     <w:multiLevelType w:val="multilevel"/>
     <w:tmpl w:val="B036B9B0"/>
@@ -4334,7 +4747,7 @@
       </w:rPr>
     </w:lvl>
   </w:abstractNum>
-  <w:abstractNum w:abstractNumId="27" w15:restartNumberingAfterBreak="0">
+  <w:abstractNum w:abstractNumId="29" w15:restartNumberingAfterBreak="0">
     <w:nsid w:val="76531A5B"/>
     <w:multiLevelType w:val="multilevel"/>
     <w:tmpl w:val="A9B4CEDE"/>
@@ -4483,7 +4896,7 @@
       </w:rPr>
     </w:lvl>
   </w:abstractNum>
-  <w:abstractNum w:abstractNumId="28" w15:restartNumberingAfterBreak="0">
+  <w:abstractNum w:abstractNumId="30" w15:restartNumberingAfterBreak="0">
     <w:nsid w:val="7C663595"/>
     <w:multiLevelType w:val="multilevel"/>
     <w:tmpl w:val="A4FA988A"/>
@@ -4596,98 +5009,104 @@
       </w:pPr>
     </w:lvl>
   </w:abstractNum>
-  <w:num w:numId="1" w16cid:durableId="312876262">
+  <w:num w:numId="1">
+    <w:abstractNumId w:val="28"/>
+  </w:num>
+  <w:num w:numId="2">
+    <w:abstractNumId w:val="14"/>
+  </w:num>
+  <w:num w:numId="3">
     <w:abstractNumId w:val="26"/>
   </w:num>
-  <w:num w:numId="2" w16cid:durableId="1058288475">
+  <w:num w:numId="4">
+    <w:abstractNumId w:val="21"/>
+  </w:num>
+  <w:num w:numId="5">
+    <w:abstractNumId w:val="23"/>
+  </w:num>
+  <w:num w:numId="6">
+    <w:abstractNumId w:val="20"/>
+  </w:num>
+  <w:num w:numId="7">
+    <w:abstractNumId w:val="2"/>
+  </w:num>
+  <w:num w:numId="8">
+    <w:abstractNumId w:val="9"/>
+  </w:num>
+  <w:num w:numId="9">
+    <w:abstractNumId w:val="10"/>
+  </w:num>
+  <w:num w:numId="10">
+    <w:abstractNumId w:val="15"/>
+  </w:num>
+  <w:num w:numId="11">
+    <w:abstractNumId w:val="5"/>
+  </w:num>
+  <w:num w:numId="12">
+    <w:abstractNumId w:val="6"/>
+  </w:num>
+  <w:num w:numId="13">
+    <w:abstractNumId w:val="27"/>
+  </w:num>
+  <w:num w:numId="14">
+    <w:abstractNumId w:val="1"/>
+  </w:num>
+  <w:num w:numId="15">
+    <w:abstractNumId w:val="25"/>
+  </w:num>
+  <w:num w:numId="16">
     <w:abstractNumId w:val="12"/>
   </w:num>
-  <w:num w:numId="3" w16cid:durableId="424041280">
+  <w:num w:numId="17">
+    <w:abstractNumId w:val="13"/>
+  </w:num>
+  <w:num w:numId="18">
+    <w:abstractNumId w:val="16"/>
+  </w:num>
+  <w:num w:numId="19">
+    <w:abstractNumId w:val="8"/>
+  </w:num>
+  <w:num w:numId="20">
+    <w:abstractNumId w:val="30"/>
+  </w:num>
+  <w:num w:numId="21">
+    <w:abstractNumId w:val="22"/>
+  </w:num>
+  <w:num w:numId="22">
     <w:abstractNumId w:val="24"/>
   </w:num>
-  <w:num w:numId="4" w16cid:durableId="920257394">
+  <w:num w:numId="23">
+    <w:abstractNumId w:val="11"/>
+  </w:num>
+  <w:num w:numId="24">
     <w:abstractNumId w:val="19"/>
   </w:num>
-  <w:num w:numId="5" w16cid:durableId="1323125346">
-    <w:abstractNumId w:val="21"/>
-  </w:num>
-  <w:num w:numId="6" w16cid:durableId="895358947">
+  <w:num w:numId="25">
     <w:abstractNumId w:val="18"/>
   </w:num>
-  <w:num w:numId="7" w16cid:durableId="861288803">
-    <w:abstractNumId w:val="1"/>
+  <w:num w:numId="26">
+    <w:abstractNumId w:val="4"/>
   </w:num>
-  <w:num w:numId="8" w16cid:durableId="675108814">
+  <w:num w:numId="27">
     <w:abstractNumId w:val="7"/>
   </w:num>
-  <w:num w:numId="9" w16cid:durableId="434980713">
-    <w:abstractNumId w:val="8"/>
+  <w:num w:numId="28">
+    <w:abstractNumId w:val="29"/>
   </w:num>
-  <w:num w:numId="10" w16cid:durableId="1784224837">
-    <w:abstractNumId w:val="13"/>
+  <w:num w:numId="29">
+    <w:abstractNumId w:val="17"/>
   </w:num>
-  <w:num w:numId="11" w16cid:durableId="1701659262">
+  <w:num w:numId="30">
     <w:abstractNumId w:val="3"/>
   </w:num>
-  <w:num w:numId="12" w16cid:durableId="1859150233">
-    <w:abstractNumId w:val="4"/>
-  </w:num>
-  <w:num w:numId="13" w16cid:durableId="1777216601">
-    <w:abstractNumId w:val="25"/>
-  </w:num>
-  <w:num w:numId="14" w16cid:durableId="906039943">
+  <w:num w:numId="31">
     <w:abstractNumId w:val="0"/>
-  </w:num>
-  <w:num w:numId="15" w16cid:durableId="739795599">
-    <w:abstractNumId w:val="23"/>
-  </w:num>
-  <w:num w:numId="16" w16cid:durableId="1972175503">
-    <w:abstractNumId w:val="10"/>
-  </w:num>
-  <w:num w:numId="17" w16cid:durableId="1588420466">
-    <w:abstractNumId w:val="11"/>
-  </w:num>
-  <w:num w:numId="18" w16cid:durableId="1833830838">
-    <w:abstractNumId w:val="14"/>
-  </w:num>
-  <w:num w:numId="19" w16cid:durableId="1845320239">
-    <w:abstractNumId w:val="6"/>
-  </w:num>
-  <w:num w:numId="20" w16cid:durableId="703403361">
-    <w:abstractNumId w:val="28"/>
-  </w:num>
-  <w:num w:numId="21" w16cid:durableId="312180493">
-    <w:abstractNumId w:val="20"/>
-  </w:num>
-  <w:num w:numId="22" w16cid:durableId="2112815862">
-    <w:abstractNumId w:val="22"/>
-  </w:num>
-  <w:num w:numId="23" w16cid:durableId="243077563">
-    <w:abstractNumId w:val="9"/>
-  </w:num>
-  <w:num w:numId="24" w16cid:durableId="623929573">
-    <w:abstractNumId w:val="17"/>
-  </w:num>
-  <w:num w:numId="25" w16cid:durableId="1394965452">
-    <w:abstractNumId w:val="16"/>
-  </w:num>
-  <w:num w:numId="26" w16cid:durableId="126096756">
-    <w:abstractNumId w:val="2"/>
-  </w:num>
-  <w:num w:numId="27" w16cid:durableId="830095226">
-    <w:abstractNumId w:val="5"/>
-  </w:num>
-  <w:num w:numId="28" w16cid:durableId="1377316022">
-    <w:abstractNumId w:val="27"/>
-  </w:num>
-  <w:num w:numId="29" w16cid:durableId="690036319">
-    <w:abstractNumId w:val="15"/>
   </w:num>
 </w:numbering>
 </file>
 
 <file path=word/styles.xml><?xml version="1.0" encoding="utf-8"?>
-<w:styles xmlns:mc="http://schemas.openxmlformats.org/markup-compatibility/2006" xmlns:r="http://schemas.openxmlformats.org/officeDocument/2006/relationships" xmlns:w="http://schemas.openxmlformats.org/wordprocessingml/2006/main" xmlns:w14="http://schemas.microsoft.com/office/word/2010/wordml" xmlns:w15="http://schemas.microsoft.com/office/word/2012/wordml" xmlns:w16cex="http://schemas.microsoft.com/office/word/2018/wordml/cex" xmlns:w16cid="http://schemas.microsoft.com/office/word/2016/wordml/cid" xmlns:w16="http://schemas.microsoft.com/office/word/2018/wordml" xmlns:w16du="http://schemas.microsoft.com/office/word/2023/wordml/word16du" xmlns:w16sdtdh="http://schemas.microsoft.com/office/word/2020/wordml/sdtdatahash" xmlns:w16sdtfl="http://schemas.microsoft.com/office/word/2024/wordml/sdtformatlock" xmlns:w16se="http://schemas.microsoft.com/office/word/2015/wordml/symex" mc:Ignorable="w14 w15 w16se w16cid w16 w16cex w16sdtdh w16sdtfl w16du">
+<w:styles xmlns:mc="http://schemas.openxmlformats.org/markup-compatibility/2006" xmlns:r="http://schemas.openxmlformats.org/officeDocument/2006/relationships" xmlns:w="http://schemas.openxmlformats.org/wordprocessingml/2006/main" xmlns:w14="http://schemas.microsoft.com/office/word/2010/wordml" xmlns:w15="http://schemas.microsoft.com/office/word/2012/wordml" xmlns:w16cex="http://schemas.microsoft.com/office/word/2018/wordml/cex" xmlns:w16cid="http://schemas.microsoft.com/office/word/2016/wordml/cid" xmlns:w16="http://schemas.microsoft.com/office/word/2018/wordml" xmlns:w16sdtdh="http://schemas.microsoft.com/office/word/2020/wordml/sdtdatahash" xmlns:w16se="http://schemas.microsoft.com/office/word/2015/wordml/symex" mc:Ignorable="w14 w15 w16se w16cid w16 w16cex w16sdtdh">
   <w:docDefaults>
     <w:rPrDefault>
       <w:rPr>
@@ -5289,6 +5708,7 @@
   <w:style w:type="character" w:default="1" w:styleId="DefaultParagraphFont">
     <w:name w:val="Default Paragraph Font"/>
     <w:uiPriority w:val="1"/>
+    <w:semiHidden/>
     <w:unhideWhenUsed/>
   </w:style>
   <w:style w:type="table" w:default="1" w:styleId="TableNormal">
@@ -5600,6 +6020,33 @@
       <w:smallCaps/>
       <w:color w:val="0F4761" w:themeColor="accent1" w:themeShade="BF"/>
       <w:spacing w:val="5"/>
+    </w:rPr>
+  </w:style>
+  <w:style w:type="paragraph" w:styleId="NormalWeb">
+    <w:name w:val="Normal (Web)"/>
+    <w:basedOn w:val="Normal"/>
+    <w:uiPriority w:val="99"/>
+    <w:semiHidden/>
+    <w:unhideWhenUsed/>
+    <w:rsid w:val="00C06075"/>
+    <w:pPr>
+      <w:spacing w:before="100" w:beforeAutospacing="1" w:after="100" w:afterAutospacing="1" w:line="240" w:lineRule="auto"/>
+    </w:pPr>
+    <w:rPr>
+      <w:rFonts w:ascii="Times New Roman" w:eastAsia="Times New Roman" w:hAnsi="Times New Roman" w:cs="Times New Roman"/>
+      <w:kern w:val="0"/>
+      <w14:ligatures w14:val="none"/>
+    </w:rPr>
+  </w:style>
+  <w:style w:type="character" w:styleId="Strong">
+    <w:name w:val="Strong"/>
+    <w:basedOn w:val="DefaultParagraphFont"/>
+    <w:uiPriority w:val="22"/>
+    <w:qFormat/>
+    <w:rsid w:val="00C06075"/>
+    <w:rPr>
+      <w:b/>
+      <w:bCs/>
     </w:rPr>
   </w:style>
 </w:styles>

</xml_diff>